<commit_message>
Added figures, cleaned up abstracts, changed HUWV to Semi-AUV
</commit_message>
<xml_diff>
--- a/Whitepaper/publication v3.docx
+++ b/Whitepaper/publication v3.docx
@@ -1179,10 +1179,16 @@
         <w:t xml:space="preserve">the </w:t>
       </w:r>
       <w:r>
-        <w:t xml:space="preserve">maritime world, operations are divided into two categories: inspection, and action. </w:t>
-      </w:r>
-      <w:r>
-        <w:t>this paper discusses the</w:t>
+        <w:t>marine robotics research, individuals face large development overhead</w:t>
+      </w:r>
+      <w:r>
+        <w:t>.</w:t>
+      </w:r>
+      <w:r>
+        <w:t xml:space="preserve"> T</w:t>
+      </w:r>
+      <w:r>
+        <w:t>his paper discusses the</w:t>
       </w:r>
       <w:r>
         <w:t xml:space="preserve"> develop</w:t>
@@ -1191,44 +1197,95 @@
         <w:t>ment of</w:t>
       </w:r>
       <w:r>
-        <w:t xml:space="preserve"> a hybrid</w:t>
-      </w:r>
-      <w:r>
-        <w:t xml:space="preserve"> underwater vehicle (HUWV) that combines the features of autonomous under-water vehicles (AUV) and remotely operated vehicles (ROV). this</w:t>
+        <w:t xml:space="preserve"> a </w:t>
+      </w:r>
+      <w:r>
+        <w:t>semi-autonomous underwater vehicle</w:t>
+      </w:r>
+      <w:r>
+        <w:t xml:space="preserve"> (</w:t>
+      </w:r>
+      <w:r>
+        <w:t>Semi-AUV</w:t>
+      </w:r>
+      <w:r>
+        <w:t>) that combines the features of autonomous under-water vehicles (AUV) and remotely operated vehicles (ROV)</w:t>
+      </w:r>
+      <w:r>
+        <w:t>, and we contribute open-source hardware and software plans and resources</w:t>
+      </w:r>
+      <w:r>
+        <w:t xml:space="preserve">. </w:t>
+      </w:r>
+      <w:r>
+        <w:t>The platform</w:t>
       </w:r>
       <w:r>
         <w:t xml:space="preserve"> can be configured with multiple sensors</w:t>
       </w:r>
       <w:r>
-        <w:t xml:space="preserve"> beside cameras that use visual-simultaneous localization and mapping (V-SLAM) Technology</w:t>
-      </w:r>
-      <w:r>
-        <w:t xml:space="preserve"> and maneuvered by an intuitive platform</w:t>
-      </w:r>
-      <w:r>
-        <w:t xml:space="preserve">. </w:t>
-      </w:r>
-      <w:r>
-        <w:t>The vehicle is designed for use across several sectors, including underwater research, environmental assessment.</w:t>
+        <w:t xml:space="preserve"> beside cameras that use visual-simultaneous localization and mapping (V-SLAM) </w:t>
+      </w:r>
+      <w:r>
+        <w:t>t</w:t>
+      </w:r>
+      <w:r>
+        <w:t>echnology</w:t>
+      </w:r>
+      <w:r>
+        <w:t>, it is additionally easy to modify</w:t>
       </w:r>
       <w:r>
         <w:t xml:space="preserve"> </w:t>
       </w:r>
       <w:r>
-        <w:t>When running the vehicle in autonomous mode, all missions are operated using artificial intelligence (AI) control, taking feedback from available sensors on board.</w:t>
+        <w:t>to fit the use case of several fields</w:t>
+      </w:r>
+      <w:r>
+        <w:t>, including underwater research,</w:t>
+      </w:r>
+      <w:r>
+        <w:t xml:space="preserve"> robotics research, sealing methods, and</w:t>
+      </w:r>
+      <w:r>
+        <w:t xml:space="preserve"> environmental assessment.</w:t>
       </w:r>
       <w:r>
         <w:t xml:space="preserve"> </w:t>
       </w:r>
       <w:r>
-        <w:t>Additionally, the vehicle runs Robot Operating System (ROS), enabling the vehicle to be piloted and tested using software-in-loop modelling with Gazebo</w:t>
-      </w:r>
-      <w:r>
-        <w:t>&amp; rviz based on UUV Simulator</w:t>
+        <w:t>The</w:t>
+      </w:r>
+      <w:r>
+        <w:t xml:space="preserve"> vehicle runs</w:t>
+      </w:r>
+      <w:r>
+        <w:t xml:space="preserve"> the open-source</w:t>
+      </w:r>
+      <w:r>
+        <w:t xml:space="preserve"> Robot Operating System (ROS</w:t>
+      </w:r>
+      <w:r>
+        <w:t>) framework enabling easy software development including</w:t>
+      </w:r>
+      <w:r>
+        <w:t xml:space="preserve"> software-in-loop modelling with Gazebo</w:t>
+      </w:r>
+      <w:r>
+        <w:t xml:space="preserve"> </w:t>
+      </w:r>
+      <w:r>
+        <w:t xml:space="preserve">&amp; </w:t>
+      </w:r>
+      <w:r>
+        <w:t>RV</w:t>
+      </w:r>
+      <w:r>
+        <w:t>iz</w:t>
       </w:r>
       <w:bookmarkEnd w:id="0"/>
       <w:r>
-        <w:t>.</w:t>
+        <w:t>, and MATLAB.</w:t>
       </w:r>
     </w:p>
     <w:p>
@@ -1400,6 +1457,7 @@
           <w:id w:val="1079243286"/>
           <w:citation/>
         </w:sdtPr>
+        <w:sdtEndPr/>
         <w:sdtContent>
           <w:r>
             <w:rPr>
@@ -1730,19 +1788,19 @@
         <w:rPr>
           <w:lang w:val="en-US"/>
         </w:rPr>
-        <w:t xml:space="preserve"> and other object </w:t>
-      </w:r>
-      <w:r>
-        <w:rPr>
-          <w:lang w:val="en-US"/>
-        </w:rPr>
-        <w:t>detection technologies.</w:t>
-      </w:r>
-      <w:r>
-        <w:rPr>
-          <w:lang w:val="en-US"/>
-        </w:rPr>
-        <w:t xml:space="preserve"> The project also includes designing an integrated </w:t>
+        <w:t xml:space="preserve"> and other object detection technologies.</w:t>
+      </w:r>
+      <w:r>
+        <w:rPr>
+          <w:lang w:val="en-US"/>
+        </w:rPr>
+        <w:t xml:space="preserve"> The project also includes designing an </w:t>
+      </w:r>
+      <w:r>
+        <w:rPr>
+          <w:lang w:val="en-US"/>
+        </w:rPr>
+        <w:t xml:space="preserve">integrated </w:t>
       </w:r>
       <w:r>
         <w:rPr>
@@ -1766,13 +1824,13 @@
         <w:rPr>
           <w:lang w:val="en-US"/>
         </w:rPr>
-        <w:t xml:space="preserve"> level, the hybrid </w:t>
-      </w:r>
-      <w:r>
-        <w:rPr>
-          <w:lang w:val="en-US"/>
-        </w:rPr>
-        <w:t>underwater vehicle (HUWV)</w:t>
+        <w:t xml:space="preserve"> level, the </w:t>
+      </w:r>
+      <w:r>
+        <w:rPr>
+          <w:lang w:val="en-US"/>
+        </w:rPr>
+        <w:t>Semi-AUV</w:t>
       </w:r>
       <w:r>
         <w:rPr>
@@ -2196,7 +2254,277 @@
         </w:numPr>
       </w:pPr>
       <w:r>
+        <w:rPr>
+          <w:noProof/>
+        </w:rPr>
         <w:lastRenderedPageBreak/>
+        <mc:AlternateContent>
+          <mc:Choice Requires="wps">
+            <w:drawing>
+              <wp:anchor distT="45720" distB="45720" distL="114300" distR="114300" simplePos="0" relativeHeight="251663360" behindDoc="0" locked="0" layoutInCell="1" allowOverlap="1" wp14:anchorId="17599AE6" wp14:editId="1C9AF765">
+                <wp:simplePos x="0" y="0"/>
+                <wp:positionH relativeFrom="margin">
+                  <wp:align>right</wp:align>
+                </wp:positionH>
+                <wp:positionV relativeFrom="paragraph">
+                  <wp:posOffset>0</wp:posOffset>
+                </wp:positionV>
+                <wp:extent cx="6372225" cy="2790825"/>
+                <wp:effectExtent l="0" t="0" r="9525" b="9525"/>
+                <wp:wrapSquare wrapText="bothSides"/>
+                <wp:docPr id="2" name="Text Box 2"/>
+                <wp:cNvGraphicFramePr>
+                  <a:graphicFrameLocks xmlns:a="http://schemas.openxmlformats.org/drawingml/2006/main"/>
+                </wp:cNvGraphicFramePr>
+                <a:graphic xmlns:a="http://schemas.openxmlformats.org/drawingml/2006/main">
+                  <a:graphicData uri="http://schemas.microsoft.com/office/word/2010/wordprocessingShape">
+                    <wps:wsp>
+                      <wps:cNvSpPr txBox="1">
+                        <a:spLocks noChangeArrowheads="1"/>
+                      </wps:cNvSpPr>
+                      <wps:spPr bwMode="auto">
+                        <a:xfrm>
+                          <a:off x="0" y="0"/>
+                          <a:ext cx="6372225" cy="2790825"/>
+                        </a:xfrm>
+                        <a:prstGeom prst="rect">
+                          <a:avLst/>
+                        </a:prstGeom>
+                        <a:solidFill>
+                          <a:srgbClr val="FFFFFF"/>
+                        </a:solidFill>
+                        <a:ln w="9525">
+                          <a:noFill/>
+                          <a:miter lim="800000"/>
+                          <a:headEnd/>
+                          <a:tailEnd/>
+                        </a:ln>
+                      </wps:spPr>
+                      <wps:txbx>
+                        <w:txbxContent>
+                          <w:p>
+                            <w:pPr>
+                              <w:keepNext/>
+                              <w:spacing w:line="276" w:lineRule="auto"/>
+                              <w:jc w:val="left"/>
+                            </w:pPr>
+                            <w:r>
+                              <w:rPr>
+                                <w:noProof/>
+                              </w:rPr>
+                              <w:drawing>
+                                <wp:inline distT="0" distB="0" distL="0" distR="0" wp14:anchorId="59B1CC66" wp14:editId="14FB438B">
+                                  <wp:extent cx="5599076" cy="2417619"/>
+                                  <wp:effectExtent l="0" t="0" r="1905" b="1905"/>
+                                  <wp:docPr id="7" name="Picture 7"/>
+                                  <wp:cNvGraphicFramePr>
+                                    <a:graphicFrameLocks xmlns:a="http://schemas.openxmlformats.org/drawingml/2006/main" noChangeAspect="1"/>
+                                  </wp:cNvGraphicFramePr>
+                                  <a:graphic xmlns:a="http://schemas.openxmlformats.org/drawingml/2006/main">
+                                    <a:graphicData uri="http://schemas.openxmlformats.org/drawingml/2006/picture">
+                                      <pic:pic xmlns:pic="http://schemas.openxmlformats.org/drawingml/2006/picture">
+                                        <pic:nvPicPr>
+                                          <pic:cNvPr id="0" name="Picture 1"/>
+                                          <pic:cNvPicPr>
+                                            <a:picLocks noChangeAspect="1" noChangeArrowheads="1"/>
+                                          </pic:cNvPicPr>
+                                        </pic:nvPicPr>
+                                        <pic:blipFill>
+                                          <a:blip r:embed="rId9">
+                                            <a:extLst>
+                                              <a:ext uri="{28A0092B-C50C-407E-A947-70E740481C1C}">
+                                                <a14:useLocalDpi xmlns:a14="http://schemas.microsoft.com/office/drawing/2010/main" val="0"/>
+                                              </a:ext>
+                                            </a:extLst>
+                                          </a:blip>
+                                          <a:srcRect/>
+                                          <a:stretch>
+                                            <a:fillRect/>
+                                          </a:stretch>
+                                        </pic:blipFill>
+                                        <pic:spPr bwMode="auto">
+                                          <a:xfrm>
+                                            <a:off x="0" y="0"/>
+                                            <a:ext cx="5608000" cy="2421472"/>
+                                          </a:xfrm>
+                                          <a:prstGeom prst="rect">
+                                            <a:avLst/>
+                                          </a:prstGeom>
+                                          <a:noFill/>
+                                          <a:ln>
+                                            <a:noFill/>
+                                          </a:ln>
+                                        </pic:spPr>
+                                      </pic:pic>
+                                    </a:graphicData>
+                                  </a:graphic>
+                                </wp:inline>
+                              </w:drawing>
+                            </w:r>
+                          </w:p>
+                          <w:p>
+                            <w:pPr>
+                              <w:pStyle w:val="Caption"/>
+                              <w:jc w:val="left"/>
+                            </w:pPr>
+                            <w:bookmarkStart w:id="2" w:name="_Ref66639062"/>
+                            <w:r>
+                              <w:t xml:space="preserve">Fig.  </w:t>
+                            </w:r>
+                            <w:fldSimple w:instr=" SEQ Fig._ \* ARABIC ">
+                              <w:r>
+                                <w:rPr>
+                                  <w:noProof/>
+                                </w:rPr>
+                                <w:t>1</w:t>
+                              </w:r>
+                            </w:fldSimple>
+                            <w:bookmarkEnd w:id="2"/>
+                            <w:r>
+                              <w:t>.</w:t>
+                            </w:r>
+                            <w:r>
+                              <w:tab/>
+                              <w:t>Diagram of the data flow inside the Semi-AUV</w:t>
+                            </w:r>
+                            <w:r>
+                              <w:t>. The base manually operable system (left), and the autonomy hardware and camera system (right). All connected via Gigabit Ethernet to the top-side station.</w:t>
+                            </w:r>
+                          </w:p>
+                          <w:p>
+                            <w:pPr>
+                              <w:jc w:val="left"/>
+                            </w:pPr>
+                          </w:p>
+                        </w:txbxContent>
+                      </wps:txbx>
+                      <wps:bodyPr rot="0" vert="horz" wrap="square" lIns="91440" tIns="45720" rIns="91440" bIns="45720" anchor="t" anchorCtr="0">
+                        <a:noAutofit/>
+                      </wps:bodyPr>
+                    </wps:wsp>
+                  </a:graphicData>
+                </a:graphic>
+                <wp14:sizeRelH relativeFrom="margin">
+                  <wp14:pctWidth>0</wp14:pctWidth>
+                </wp14:sizeRelH>
+                <wp14:sizeRelV relativeFrom="margin">
+                  <wp14:pctHeight>0</wp14:pctHeight>
+                </wp14:sizeRelV>
+              </wp:anchor>
+            </w:drawing>
+          </mc:Choice>
+          <mc:Fallback>
+            <w:pict>
+              <v:shapetype w14:anchorId="17599AE6" id="_x0000_t202" coordsize="21600,21600" o:spt="202" path="m,l,21600r21600,l21600,xe">
+                <v:stroke joinstyle="miter"/>
+                <v:path gradientshapeok="t" o:connecttype="rect"/>
+              </v:shapetype>
+              <v:shape id="_x0000_s1026" type="#_x0000_t202" style="position:absolute;left:0;text-align:left;margin-left:450.55pt;margin-top:0;width:501.75pt;height:219.75pt;z-index:251663360;visibility:visible;mso-wrap-style:square;mso-width-percent:0;mso-height-percent:0;mso-wrap-distance-left:9pt;mso-wrap-distance-top:3.6pt;mso-wrap-distance-right:9pt;mso-wrap-distance-bottom:3.6pt;mso-position-horizontal:right;mso-position-horizontal-relative:margin;mso-position-vertical:absolute;mso-position-vertical-relative:text;mso-width-percent:0;mso-height-percent:0;mso-width-relative:margin;mso-height-relative:margin;v-text-anchor:top" o:gfxdata="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" stroked="f">
+                <v:textbox>
+                  <w:txbxContent>
+                    <w:p>
+                      <w:pPr>
+                        <w:keepNext/>
+                        <w:spacing w:line="276" w:lineRule="auto"/>
+                        <w:jc w:val="left"/>
+                      </w:pPr>
+                      <w:r>
+                        <w:rPr>
+                          <w:noProof/>
+                        </w:rPr>
+                        <w:drawing>
+                          <wp:inline distT="0" distB="0" distL="0" distR="0" wp14:anchorId="59B1CC66" wp14:editId="14FB438B">
+                            <wp:extent cx="5599076" cy="2417619"/>
+                            <wp:effectExtent l="0" t="0" r="1905" b="1905"/>
+                            <wp:docPr id="7" name="Picture 7"/>
+                            <wp:cNvGraphicFramePr>
+                              <a:graphicFrameLocks xmlns:a="http://schemas.openxmlformats.org/drawingml/2006/main" noChangeAspect="1"/>
+                            </wp:cNvGraphicFramePr>
+                            <a:graphic xmlns:a="http://schemas.openxmlformats.org/drawingml/2006/main">
+                              <a:graphicData uri="http://schemas.openxmlformats.org/drawingml/2006/picture">
+                                <pic:pic xmlns:pic="http://schemas.openxmlformats.org/drawingml/2006/picture">
+                                  <pic:nvPicPr>
+                                    <pic:cNvPr id="0" name="Picture 1"/>
+                                    <pic:cNvPicPr>
+                                      <a:picLocks noChangeAspect="1" noChangeArrowheads="1"/>
+                                    </pic:cNvPicPr>
+                                  </pic:nvPicPr>
+                                  <pic:blipFill>
+                                    <a:blip r:embed="rId9">
+                                      <a:extLst>
+                                        <a:ext uri="{28A0092B-C50C-407E-A947-70E740481C1C}">
+                                          <a14:useLocalDpi xmlns:a14="http://schemas.microsoft.com/office/drawing/2010/main" val="0"/>
+                                        </a:ext>
+                                      </a:extLst>
+                                    </a:blip>
+                                    <a:srcRect/>
+                                    <a:stretch>
+                                      <a:fillRect/>
+                                    </a:stretch>
+                                  </pic:blipFill>
+                                  <pic:spPr bwMode="auto">
+                                    <a:xfrm>
+                                      <a:off x="0" y="0"/>
+                                      <a:ext cx="5608000" cy="2421472"/>
+                                    </a:xfrm>
+                                    <a:prstGeom prst="rect">
+                                      <a:avLst/>
+                                    </a:prstGeom>
+                                    <a:noFill/>
+                                    <a:ln>
+                                      <a:noFill/>
+                                    </a:ln>
+                                  </pic:spPr>
+                                </pic:pic>
+                              </a:graphicData>
+                            </a:graphic>
+                          </wp:inline>
+                        </w:drawing>
+                      </w:r>
+                    </w:p>
+                    <w:p>
+                      <w:pPr>
+                        <w:pStyle w:val="Caption"/>
+                        <w:jc w:val="left"/>
+                      </w:pPr>
+                      <w:bookmarkStart w:id="3" w:name="_Ref66639062"/>
+                      <w:r>
+                        <w:t xml:space="preserve">Fig.  </w:t>
+                      </w:r>
+                      <w:fldSimple w:instr=" SEQ Fig._ \* ARABIC ">
+                        <w:r>
+                          <w:rPr>
+                            <w:noProof/>
+                          </w:rPr>
+                          <w:t>1</w:t>
+                        </w:r>
+                      </w:fldSimple>
+                      <w:bookmarkEnd w:id="3"/>
+                      <w:r>
+                        <w:t>.</w:t>
+                      </w:r>
+                      <w:r>
+                        <w:tab/>
+                        <w:t>Diagram of the data flow inside the Semi-AUV</w:t>
+                      </w:r>
+                      <w:r>
+                        <w:t>. The base manually operable system (left), and the autonomy hardware and camera system (right). All connected via Gigabit Ethernet to the top-side station.</w:t>
+                      </w:r>
+                    </w:p>
+                    <w:p>
+                      <w:pPr>
+                        <w:jc w:val="left"/>
+                      </w:pPr>
+                    </w:p>
+                  </w:txbxContent>
+                </v:textbox>
+                <w10:wrap type="square" anchorx="margin"/>
+              </v:shape>
+            </w:pict>
+          </mc:Fallback>
+        </mc:AlternateContent>
+      </w:r>
+      <w:r>
         <w:t>Electrical system components, power circuit schematics, inter-system communication and tether.</w:t>
       </w:r>
     </w:p>
@@ -2249,7 +2577,7 @@
           <w:color w:val="808080" w:themeColor="background1" w:themeShade="80"/>
         </w:rPr>
       </w:pPr>
-      <w:hyperlink r:id="rId9" w:history="1">
+      <w:hyperlink r:id="rId10" w:history="1">
         <w:r>
           <w:rPr>
             <w:rStyle w:val="Hyperlink"/>
@@ -2260,7 +2588,6 @@
         </w:r>
       </w:hyperlink>
     </w:p>
-    <w:p/>
     <w:p>
       <w:pPr>
         <w:pStyle w:val="Heading1"/>
@@ -2280,7 +2607,69 @@
         <w:pStyle w:val="BodyText"/>
       </w:pPr>
       <w:r>
-        <w:t xml:space="preserve">While designing the HUWV the main aim was to reach an underwater robotics research platform. The design is separated into three disciplines: mechanical, electrical, software. The mechanical design facilitated interlocking acetal sheets, and acrylic tubing for insulation. The electrical system consists of the power circuit, and the data circuit shown in Figure XX. Power is supplied via the tether with optional batteries on-board for verifying vehicle dynamics and software independent of the tether. The software is based on a collection of open-source libraries under the ROS framework with access to software-in-loop simulations in Gazebo. </w:t>
+        <w:t xml:space="preserve">While designing the </w:t>
+      </w:r>
+      <w:r>
+        <w:rPr>
+          <w:lang w:val="en-US"/>
+        </w:rPr>
+        <w:t>Semi-AUV</w:t>
+      </w:r>
+      <w:r>
+        <w:t xml:space="preserve"> the main aim was to reach an underwater robotics research platform. The design is separated into three disciplines: mechanical, electrical, software. The mechanical design facilitated interlocking acetal sheets, and acrylic tubing for insulation. The electrical system consists of the power circuit, and the data circuit shown in </w:t>
+      </w:r>
+      <w:r>
+        <w:rPr>
+          <w:lang w:val="en-US"/>
+        </w:rPr>
+        <w:t>“</w:t>
+      </w:r>
+      <w:r>
+        <w:rPr>
+          <w:lang w:val="en-US"/>
+        </w:rPr>
+        <w:fldChar w:fldCharType="begin"/>
+      </w:r>
+      <w:r>
+        <w:rPr>
+          <w:lang w:val="en-US"/>
+        </w:rPr>
+        <w:instrText xml:space="preserve"> REF _Ref66639062 \h </w:instrText>
+      </w:r>
+      <w:r>
+        <w:rPr>
+          <w:lang w:val="en-US"/>
+        </w:rPr>
+      </w:r>
+      <w:r>
+        <w:rPr>
+          <w:lang w:val="en-US"/>
+        </w:rPr>
+        <w:fldChar w:fldCharType="separate"/>
+      </w:r>
+      <w:r>
+        <w:t xml:space="preserve">Fig.  </w:t>
+      </w:r>
+      <w:r>
+        <w:rPr>
+          <w:noProof/>
+        </w:rPr>
+        <w:t>1</w:t>
+      </w:r>
+      <w:r>
+        <w:rPr>
+          <w:lang w:val="en-US"/>
+        </w:rPr>
+        <w:fldChar w:fldCharType="end"/>
+      </w:r>
+      <w:r>
+        <w:rPr>
+          <w:lang w:val="en-US"/>
+        </w:rPr>
+        <w:t>”</w:t>
+      </w:r>
+      <w:r>
+        <w:t xml:space="preserve">. Power is supplied via the tether with optional batteries on-board for verifying vehicle dynamics and software independent of the tether. The software is based on a collection of open-source libraries under the ROS framework with access to software-in-loop simulations in Gazebo. </w:t>
       </w:r>
     </w:p>
     <w:p>
@@ -2348,7 +2737,16 @@
         <w:pStyle w:val="BodyText"/>
       </w:pPr>
       <w:r>
-        <w:t>The control system of the HUWV is ROS based, where the system consist</w:t>
+        <w:t xml:space="preserve">The control system of the </w:t>
+      </w:r>
+      <w:r>
+        <w:rPr>
+          <w:lang w:val="en-US"/>
+        </w:rPr>
+        <w:t>Semi-AUV</w:t>
+      </w:r>
+      <w:r>
+        <w:t xml:space="preserve"> is ROS based, where the system consist</w:t>
       </w:r>
       <w:r>
         <w:rPr>
@@ -2390,9 +2788,60 @@
     <w:p>
       <w:pPr>
         <w:pStyle w:val="BodyText"/>
-      </w:pPr>
-      <w:r>
-        <w:t>As shown in figure, different ROS nodes communicate together and integrate data to perform the desired mode of operation. In the HUWV case, feedback data received from ZED camera, and other cameras installed on vehicle, in addition to IMU sensors, set the intelligent action of the vehicle, this action is directed to the PIXHAWK controller that provides order to thrusters to perform the maneuvering decision. The challenge is in the smoothness of data transmission between different ROS nodes, and how the GPU would act upon pre-set intelligent algorithms.</w:t>
+        <w:rPr>
+          <w:lang w:val="en-US"/>
+        </w:rPr>
+      </w:pPr>
+      <w:r>
+        <w:rPr>
+          <w:lang w:val="en-US"/>
+        </w:rPr>
+        <w:t>Different</w:t>
+      </w:r>
+      <w:r>
+        <w:t xml:space="preserve"> ROS nodes communicate together and </w:t>
+      </w:r>
+      <w:r>
+        <w:rPr>
+          <w:lang w:val="en-US"/>
+        </w:rPr>
+        <w:t>exchange</w:t>
+      </w:r>
+      <w:r>
+        <w:t xml:space="preserve"> </w:t>
+      </w:r>
+      <w:r>
+        <w:rPr>
+          <w:lang w:val="en-US"/>
+        </w:rPr>
+        <w:t>topics</w:t>
+      </w:r>
+      <w:r>
+        <w:t xml:space="preserve"> to perform the desired mode of operation. In the </w:t>
+      </w:r>
+      <w:r>
+        <w:rPr>
+          <w:lang w:val="en-US"/>
+        </w:rPr>
+        <w:t>Semi-AUV</w:t>
+      </w:r>
+      <w:r>
+        <w:t xml:space="preserve"> case, feedback data received from ZED camera, and other cameras installed on vehicle, in addition to IMU sensors, set the intelligent action of the vehicle, this action is directed to the </w:t>
+      </w:r>
+      <w:r>
+        <w:rPr>
+          <w:lang w:val="en-US"/>
+        </w:rPr>
+        <w:t>Pixhawk</w:t>
+      </w:r>
+      <w:r>
+        <w:t xml:space="preserve"> controller that provides order to thrusters to perform the maneuvering decision. </w:t>
+      </w:r>
+      <w:r>
+        <w:rPr>
+          <w:lang w:val="en-US"/>
+        </w:rPr>
+        <w:t>This system allows for expandability and adaptability as most microcontrollers can be used for the base system through libraries such as “rosserial” for Arduino-supported devices.</w:t>
       </w:r>
     </w:p>
     <w:p>
@@ -2410,11 +2859,6 @@
       <w:r>
         <w:t>The SLAM can be defined as follows: given the robot’s controls U, the observations of the world Z determine the map of the environment M, and the robot’s pose X.</w:t>
       </w:r>
-    </w:p>
-    <w:p>
-      <w:pPr>
-        <w:pStyle w:val="BodyText"/>
-      </w:pPr>
     </w:p>
     <w:p>
       <w:pPr>
@@ -2427,7 +2871,13 @@
         </w:rPr>
       </w:pPr>
       <w:r>
-        <w:t>And in the probabilistic world as every element exhibits some errors, it can be expressed as:</w:t>
+        <w:t>And in the probabilistic world as every element exhibits some errors, it can be expressed as</w:t>
+      </w:r>
+      <w:r>
+        <w:rPr>
+          <w:lang w:val="en-US"/>
+        </w:rPr>
+        <w:t xml:space="preserve"> in “(1)”.</w:t>
       </w:r>
       <w:r>
         <w:rPr>
@@ -2626,161 +3076,645 @@
     </w:p>
     <w:p>
       <w:pPr>
-        <w:rPr>
-          <w:lang w:val="en-GB"/>
-        </w:rPr>
-      </w:pPr>
+        <w:pStyle w:val="BodyText"/>
+        <w:spacing w:line="240" w:lineRule="auto"/>
+        <w:rPr>
+          <w:lang w:val="en-US"/>
+        </w:rPr>
+      </w:pPr>
+      <w:r>
+        <w:rPr>
+          <w:noProof/>
+        </w:rPr>
+        <w:lastRenderedPageBreak/>
+        <mc:AlternateContent>
+          <mc:Choice Requires="wps">
+            <w:drawing>
+              <wp:anchor distT="45720" distB="45720" distL="114300" distR="114300" simplePos="0" relativeHeight="251665408" behindDoc="0" locked="0" layoutInCell="1" allowOverlap="1" wp14:anchorId="56CBC99C" wp14:editId="6F05C099">
+                <wp:simplePos x="0" y="0"/>
+                <wp:positionH relativeFrom="margin">
+                  <wp:align>right</wp:align>
+                </wp:positionH>
+                <wp:positionV relativeFrom="paragraph">
+                  <wp:posOffset>13335</wp:posOffset>
+                </wp:positionV>
+                <wp:extent cx="3068955" cy="4873625"/>
+                <wp:effectExtent l="0" t="0" r="0" b="3175"/>
+                <wp:wrapSquare wrapText="bothSides"/>
+                <wp:docPr id="4" name="Text Box 2"/>
+                <wp:cNvGraphicFramePr>
+                  <a:graphicFrameLocks xmlns:a="http://schemas.openxmlformats.org/drawingml/2006/main"/>
+                </wp:cNvGraphicFramePr>
+                <a:graphic xmlns:a="http://schemas.openxmlformats.org/drawingml/2006/main">
+                  <a:graphicData uri="http://schemas.microsoft.com/office/word/2010/wordprocessingShape">
+                    <wps:wsp>
+                      <wps:cNvSpPr txBox="1">
+                        <a:spLocks noChangeArrowheads="1"/>
+                      </wps:cNvSpPr>
+                      <wps:spPr bwMode="auto">
+                        <a:xfrm>
+                          <a:off x="0" y="0"/>
+                          <a:ext cx="3068955" cy="4874149"/>
+                        </a:xfrm>
+                        <a:prstGeom prst="rect">
+                          <a:avLst/>
+                        </a:prstGeom>
+                        <a:solidFill>
+                          <a:srgbClr val="FFFFFF"/>
+                        </a:solidFill>
+                        <a:ln w="9525">
+                          <a:noFill/>
+                          <a:miter lim="800000"/>
+                          <a:headEnd/>
+                          <a:tailEnd/>
+                        </a:ln>
+                      </wps:spPr>
+                      <wps:txbx>
+                        <w:txbxContent>
+                          <w:p>
+                            <w:pPr>
+                              <w:keepNext/>
+                              <w:spacing w:line="360" w:lineRule="auto"/>
+                            </w:pPr>
+                            <w:r>
+                              <w:rPr>
+                                <w:rFonts w:eastAsia="Times New Roman" w:cs="TimesNewRomanPSMT"/>
+                                <w:noProof/>
+                                <w:color w:val="000000"/>
+                                <w:sz w:val="24"/>
+                                <w:szCs w:val="24"/>
+                                <w:lang w:val="en-GB"/>
+                              </w:rPr>
+                              <w:drawing>
+                                <wp:inline distT="0" distB="0" distL="0" distR="0" wp14:anchorId="2F744AA1" wp14:editId="5751A675">
+                                  <wp:extent cx="2329732" cy="4530752"/>
+                                  <wp:effectExtent l="0" t="0" r="0" b="3175"/>
+                                  <wp:docPr id="18" name="Picture 18"/>
+                                  <wp:cNvGraphicFramePr>
+                                    <a:graphicFrameLocks xmlns:a="http://schemas.openxmlformats.org/drawingml/2006/main" noChangeAspect="1"/>
+                                  </wp:cNvGraphicFramePr>
+                                  <a:graphic xmlns:a="http://schemas.openxmlformats.org/drawingml/2006/main">
+                                    <a:graphicData uri="http://schemas.openxmlformats.org/drawingml/2006/picture">
+                                      <pic:pic xmlns:pic="http://schemas.openxmlformats.org/drawingml/2006/picture">
+                                        <pic:nvPicPr>
+                                          <pic:cNvPr id="5" name="Picture 5"/>
+                                          <pic:cNvPicPr/>
+                                        </pic:nvPicPr>
+                                        <pic:blipFill>
+                                          <a:blip r:embed="rId11">
+                                            <a:extLst>
+                                              <a:ext uri="{28A0092B-C50C-407E-A947-70E740481C1C}">
+                                                <a14:useLocalDpi xmlns:a14="http://schemas.microsoft.com/office/drawing/2010/main" val="0"/>
+                                              </a:ext>
+                                            </a:extLst>
+                                          </a:blip>
+                                          <a:stretch>
+                                            <a:fillRect/>
+                                          </a:stretch>
+                                        </pic:blipFill>
+                                        <pic:spPr>
+                                          <a:xfrm>
+                                            <a:off x="0" y="0"/>
+                                            <a:ext cx="2353300" cy="4576585"/>
+                                          </a:xfrm>
+                                          <a:prstGeom prst="rect">
+                                            <a:avLst/>
+                                          </a:prstGeom>
+                                        </pic:spPr>
+                                      </pic:pic>
+                                    </a:graphicData>
+                                  </a:graphic>
+                                </wp:inline>
+                              </w:drawing>
+                            </w:r>
+                          </w:p>
+                          <w:p>
+                            <w:pPr>
+                              <w:pStyle w:val="Caption"/>
+                            </w:pPr>
+                            <w:bookmarkStart w:id="4" w:name="_Ref66640052"/>
+                            <w:r>
+                              <w:t xml:space="preserve">Fig.  </w:t>
+                            </w:r>
+                            <w:fldSimple w:instr=" SEQ Fig._ \* ARABIC ">
+                              <w:r>
+                                <w:rPr>
+                                  <w:noProof/>
+                                </w:rPr>
+                                <w:t>2</w:t>
+                              </w:r>
+                            </w:fldSimple>
+                            <w:bookmarkEnd w:id="4"/>
+                            <w:r>
+                              <w:t>.</w:t>
+                            </w:r>
+                            <w:r>
+                              <w:tab/>
+                              <w:t>PID hovering system loop block diagram.</w:t>
+                            </w:r>
+                          </w:p>
+                          <w:p/>
+                        </w:txbxContent>
+                      </wps:txbx>
+                      <wps:bodyPr rot="0" vert="horz" wrap="square" lIns="91440" tIns="45720" rIns="91440" bIns="45720" anchor="t" anchorCtr="0">
+                        <a:noAutofit/>
+                      </wps:bodyPr>
+                    </wps:wsp>
+                  </a:graphicData>
+                </a:graphic>
+                <wp14:sizeRelH relativeFrom="margin">
+                  <wp14:pctWidth>0</wp14:pctWidth>
+                </wp14:sizeRelH>
+                <wp14:sizeRelV relativeFrom="margin">
+                  <wp14:pctHeight>0</wp14:pctHeight>
+                </wp14:sizeRelV>
+              </wp:anchor>
+            </w:drawing>
+          </mc:Choice>
+          <mc:Fallback>
+            <w:pict>
+              <v:shape w14:anchorId="56CBC99C" id="_x0000_s1027" type="#_x0000_t202" style="position:absolute;left:0;text-align:left;margin-left:190.45pt;margin-top:1.05pt;width:241.65pt;height:383.75pt;z-index:251665408;visibility:visible;mso-wrap-style:square;mso-width-percent:0;mso-height-percent:0;mso-wrap-distance-left:9pt;mso-wrap-distance-top:3.6pt;mso-wrap-distance-right:9pt;mso-wrap-distance-bottom:3.6pt;mso-position-horizontal:right;mso-position-horizontal-relative:margin;mso-position-vertical:absolute;mso-position-vertical-relative:text;mso-width-percent:0;mso-height-percent:0;mso-width-relative:margin;mso-height-relative:margin;v-text-anchor:top" o:gfxdata="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" stroked="f">
+                <v:textbox>
+                  <w:txbxContent>
+                    <w:p>
+                      <w:pPr>
+                        <w:keepNext/>
+                        <w:spacing w:line="360" w:lineRule="auto"/>
+                      </w:pPr>
+                      <w:r>
+                        <w:rPr>
+                          <w:rFonts w:eastAsia="Times New Roman" w:cs="TimesNewRomanPSMT"/>
+                          <w:noProof/>
+                          <w:color w:val="000000"/>
+                          <w:sz w:val="24"/>
+                          <w:szCs w:val="24"/>
+                          <w:lang w:val="en-GB"/>
+                        </w:rPr>
+                        <w:drawing>
+                          <wp:inline distT="0" distB="0" distL="0" distR="0" wp14:anchorId="2F744AA1" wp14:editId="5751A675">
+                            <wp:extent cx="2329732" cy="4530752"/>
+                            <wp:effectExtent l="0" t="0" r="0" b="3175"/>
+                            <wp:docPr id="18" name="Picture 18"/>
+                            <wp:cNvGraphicFramePr>
+                              <a:graphicFrameLocks xmlns:a="http://schemas.openxmlformats.org/drawingml/2006/main" noChangeAspect="1"/>
+                            </wp:cNvGraphicFramePr>
+                            <a:graphic xmlns:a="http://schemas.openxmlformats.org/drawingml/2006/main">
+                              <a:graphicData uri="http://schemas.openxmlformats.org/drawingml/2006/picture">
+                                <pic:pic xmlns:pic="http://schemas.openxmlformats.org/drawingml/2006/picture">
+                                  <pic:nvPicPr>
+                                    <pic:cNvPr id="5" name="Picture 5"/>
+                                    <pic:cNvPicPr/>
+                                  </pic:nvPicPr>
+                                  <pic:blipFill>
+                                    <a:blip r:embed="rId11">
+                                      <a:extLst>
+                                        <a:ext uri="{28A0092B-C50C-407E-A947-70E740481C1C}">
+                                          <a14:useLocalDpi xmlns:a14="http://schemas.microsoft.com/office/drawing/2010/main" val="0"/>
+                                        </a:ext>
+                                      </a:extLst>
+                                    </a:blip>
+                                    <a:stretch>
+                                      <a:fillRect/>
+                                    </a:stretch>
+                                  </pic:blipFill>
+                                  <pic:spPr>
+                                    <a:xfrm>
+                                      <a:off x="0" y="0"/>
+                                      <a:ext cx="2353300" cy="4576585"/>
+                                    </a:xfrm>
+                                    <a:prstGeom prst="rect">
+                                      <a:avLst/>
+                                    </a:prstGeom>
+                                  </pic:spPr>
+                                </pic:pic>
+                              </a:graphicData>
+                            </a:graphic>
+                          </wp:inline>
+                        </w:drawing>
+                      </w:r>
+                    </w:p>
+                    <w:p>
+                      <w:pPr>
+                        <w:pStyle w:val="Caption"/>
+                      </w:pPr>
+                      <w:bookmarkStart w:id="5" w:name="_Ref66640052"/>
+                      <w:r>
+                        <w:t xml:space="preserve">Fig.  </w:t>
+                      </w:r>
+                      <w:fldSimple w:instr=" SEQ Fig._ \* ARABIC ">
+                        <w:r>
+                          <w:rPr>
+                            <w:noProof/>
+                          </w:rPr>
+                          <w:t>2</w:t>
+                        </w:r>
+                      </w:fldSimple>
+                      <w:bookmarkEnd w:id="5"/>
+                      <w:r>
+                        <w:t>.</w:t>
+                      </w:r>
+                      <w:r>
+                        <w:tab/>
+                        <w:t>PID hovering system loop block diagram.</w:t>
+                      </w:r>
+                    </w:p>
+                    <w:p/>
+                  </w:txbxContent>
+                </v:textbox>
+                <w10:wrap type="square" anchorx="margin"/>
+              </v:shape>
+            </w:pict>
+          </mc:Fallback>
+        </mc:AlternateContent>
+      </w:r>
+      <w:r>
+        <w:t>It can also be represented as a flow diagram as in</w:t>
+      </w:r>
+      <w:r>
+        <w:rPr>
+          <w:lang w:val="en-US"/>
+        </w:rPr>
+        <w:t xml:space="preserve"> “</w:t>
+      </w:r>
+      <w:r>
+        <w:rPr>
+          <w:lang w:val="en-US"/>
+        </w:rPr>
+        <w:fldChar w:fldCharType="begin"/>
+      </w:r>
+      <w:r>
+        <w:rPr>
+          <w:lang w:val="en-US"/>
+        </w:rPr>
+        <w:instrText xml:space="preserve"> REF _Ref66638304 \h </w:instrText>
+      </w:r>
+      <w:r>
+        <w:rPr>
+          <w:lang w:val="en-US"/>
+        </w:rPr>
+      </w:r>
+      <w:r>
+        <w:rPr>
+          <w:lang w:val="en-US"/>
+        </w:rPr>
+        <w:fldChar w:fldCharType="separate"/>
+      </w:r>
+      <w:r>
+        <w:t xml:space="preserve">Fig.  </w:t>
+      </w:r>
+      <w:r>
+        <w:rPr>
+          <w:noProof/>
+        </w:rPr>
+        <w:t>1</w:t>
+      </w:r>
+      <w:r>
+        <w:rPr>
+          <w:lang w:val="en-US"/>
+        </w:rPr>
+        <w:fldChar w:fldCharType="end"/>
+      </w:r>
+      <w:r>
+        <w:rPr>
+          <w:lang w:val="en-US"/>
+        </w:rPr>
+        <w:t>”</w:t>
+      </w:r>
+      <w:r>
+        <w:rPr>
+          <w:lang w:val="en-US"/>
+        </w:rPr>
+        <w:t xml:space="preserve">. </w:t>
+      </w:r>
+      <w:r>
+        <w:rPr>
+          <w:noProof/>
+          <w:color w:val="FF0000"/>
+          <w:lang w:val="en-US"/>
+        </w:rPr>
+        <mc:AlternateContent>
+          <mc:Choice Requires="wps">
+            <w:drawing>
+              <wp:inline distT="0" distB="0" distL="0" distR="0" wp14:anchorId="7ED195EA" wp14:editId="72224542">
+                <wp:extent cx="3089910" cy="2245995"/>
+                <wp:effectExtent l="0" t="0" r="0" b="1905"/>
+                <wp:docPr id="217" name="Text Box 2"/>
+                <wp:cNvGraphicFramePr>
+                  <a:graphicFrameLocks xmlns:a="http://schemas.openxmlformats.org/drawingml/2006/main"/>
+                </wp:cNvGraphicFramePr>
+                <a:graphic xmlns:a="http://schemas.openxmlformats.org/drawingml/2006/main">
+                  <a:graphicData uri="http://schemas.microsoft.com/office/word/2010/wordprocessingShape">
+                    <wps:wsp>
+                      <wps:cNvSpPr txBox="1">
+                        <a:spLocks noChangeArrowheads="1"/>
+                      </wps:cNvSpPr>
+                      <wps:spPr bwMode="auto">
+                        <a:xfrm>
+                          <a:off x="0" y="0"/>
+                          <a:ext cx="3089910" cy="2245995"/>
+                        </a:xfrm>
+                        <a:prstGeom prst="rect">
+                          <a:avLst/>
+                        </a:prstGeom>
+                        <a:solidFill>
+                          <a:srgbClr val="FFFFFF"/>
+                        </a:solidFill>
+                        <a:ln w="9525">
+                          <a:noFill/>
+                          <a:miter lim="800000"/>
+                          <a:headEnd/>
+                          <a:tailEnd/>
+                        </a:ln>
+                      </wps:spPr>
+                      <wps:txbx>
+                        <w:txbxContent>
+                          <w:p>
+                            <w:pPr>
+                              <w:keepNext/>
+                              <w:jc w:val="left"/>
+                            </w:pPr>
+                            <w:r>
+                              <w:rPr>
+                                <w:noProof/>
+                              </w:rPr>
+                              <w:drawing>
+                                <wp:inline distT="0" distB="0" distL="0" distR="0" wp14:anchorId="4CB4F566" wp14:editId="731EC8E4">
+                                  <wp:extent cx="2651125" cy="1771592"/>
+                                  <wp:effectExtent l="0" t="0" r="0" b="635"/>
+                                  <wp:docPr id="16" name="Picture 16"/>
+                                  <wp:cNvGraphicFramePr>
+                                    <a:graphicFrameLocks xmlns:a="http://schemas.openxmlformats.org/drawingml/2006/main" noChangeAspect="1"/>
+                                  </wp:cNvGraphicFramePr>
+                                  <a:graphic xmlns:a="http://schemas.openxmlformats.org/drawingml/2006/main">
+                                    <a:graphicData uri="http://schemas.openxmlformats.org/drawingml/2006/picture">
+                                      <pic:pic xmlns:pic="http://schemas.openxmlformats.org/drawingml/2006/picture">
+                                        <pic:nvPicPr>
+                                          <pic:cNvPr id="17" name="Picture 17"/>
+                                          <pic:cNvPicPr preferRelativeResize="0">
+                                            <a:picLocks noChangeAspect="1" noChangeArrowheads="1"/>
+                                          </pic:cNvPicPr>
+                                        </pic:nvPicPr>
+                                        <pic:blipFill>
+                                          <a:blip r:embed="rId12">
+                                            <a:extLst>
+                                              <a:ext uri="{28A0092B-C50C-407E-A947-70E740481C1C}">
+                                                <a14:useLocalDpi xmlns:a14="http://schemas.microsoft.com/office/drawing/2010/main" val="0"/>
+                                              </a:ext>
+                                            </a:extLst>
+                                          </a:blip>
+                                          <a:stretch>
+                                            <a:fillRect/>
+                                          </a:stretch>
+                                        </pic:blipFill>
+                                        <pic:spPr bwMode="auto">
+                                          <a:xfrm>
+                                            <a:off x="0" y="0"/>
+                                            <a:ext cx="2709174" cy="1810383"/>
+                                          </a:xfrm>
+                                          <a:prstGeom prst="rect">
+                                            <a:avLst/>
+                                          </a:prstGeom>
+                                          <a:noFill/>
+                                          <a:ln>
+                                            <a:noFill/>
+                                          </a:ln>
+                                        </pic:spPr>
+                                      </pic:pic>
+                                    </a:graphicData>
+                                  </a:graphic>
+                                </wp:inline>
+                              </w:drawing>
+                            </w:r>
+                          </w:p>
+                          <w:p>
+                            <w:pPr>
+                              <w:pStyle w:val="Caption"/>
+                              <w:jc w:val="left"/>
+                            </w:pPr>
+                            <w:r>
+                              <w:t xml:space="preserve">Fig.  </w:t>
+                            </w:r>
+                            <w:r>
+                              <w:fldChar w:fldCharType="begin"/>
+                            </w:r>
+                            <w:r>
+                              <w:instrText xml:space="preserve"> SEQ Fig._ \* ARABIC </w:instrText>
+                            </w:r>
+                            <w:r>
+                              <w:fldChar w:fldCharType="separate"/>
+                            </w:r>
+                            <w:r>
+                              <w:rPr>
+                                <w:noProof/>
+                              </w:rPr>
+                              <w:t>3</w:t>
+                            </w:r>
+                            <w:r>
+                              <w:fldChar w:fldCharType="end"/>
+                            </w:r>
+                            <w:r>
+                              <w:t>.</w:t>
+                            </w:r>
+                            <w:r>
+                              <w:tab/>
+                            </w:r>
+                            <w:r>
+                              <w:t>The flow diagram of typical SLAM system. It’s constitutes are system state (X), odometry (U), observations (Z), and environment map (m).</w:t>
+                            </w:r>
+                          </w:p>
+                          <w:p>
+                            <w:pPr>
+                              <w:jc w:val="left"/>
+                            </w:pPr>
+                          </w:p>
+                        </w:txbxContent>
+                      </wps:txbx>
+                      <wps:bodyPr rot="0" vert="horz" wrap="square" lIns="91440" tIns="45720" rIns="91440" bIns="45720" anchor="t" anchorCtr="0">
+                        <a:noAutofit/>
+                      </wps:bodyPr>
+                    </wps:wsp>
+                  </a:graphicData>
+                </a:graphic>
+              </wp:inline>
+            </w:drawing>
+          </mc:Choice>
+          <mc:Fallback>
+            <w:pict>
+              <v:shape w14:anchorId="7ED195EA" id="Text Box 2" o:spid="_x0000_s1028" type="#_x0000_t202" style="width:243.3pt;height:176.85pt;visibility:visible;mso-wrap-style:square;mso-left-percent:-10001;mso-top-percent:-10001;mso-position-horizontal:absolute;mso-position-horizontal-relative:char;mso-position-vertical:absolute;mso-position-vertical-relative:line;mso-left-percent:-10001;mso-top-percent:-10001;v-text-anchor:top" o:gfxdata="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" stroked="f">
+                <v:textbox>
+                  <w:txbxContent>
+                    <w:p>
+                      <w:pPr>
+                        <w:keepNext/>
+                        <w:jc w:val="left"/>
+                      </w:pPr>
+                      <w:r>
+                        <w:rPr>
+                          <w:noProof/>
+                        </w:rPr>
+                        <w:drawing>
+                          <wp:inline distT="0" distB="0" distL="0" distR="0" wp14:anchorId="4CB4F566" wp14:editId="731EC8E4">
+                            <wp:extent cx="2651125" cy="1771592"/>
+                            <wp:effectExtent l="0" t="0" r="0" b="635"/>
+                            <wp:docPr id="16" name="Picture 16"/>
+                            <wp:cNvGraphicFramePr>
+                              <a:graphicFrameLocks xmlns:a="http://schemas.openxmlformats.org/drawingml/2006/main" noChangeAspect="1"/>
+                            </wp:cNvGraphicFramePr>
+                            <a:graphic xmlns:a="http://schemas.openxmlformats.org/drawingml/2006/main">
+                              <a:graphicData uri="http://schemas.openxmlformats.org/drawingml/2006/picture">
+                                <pic:pic xmlns:pic="http://schemas.openxmlformats.org/drawingml/2006/picture">
+                                  <pic:nvPicPr>
+                                    <pic:cNvPr id="17" name="Picture 17"/>
+                                    <pic:cNvPicPr preferRelativeResize="0">
+                                      <a:picLocks noChangeAspect="1" noChangeArrowheads="1"/>
+                                    </pic:cNvPicPr>
+                                  </pic:nvPicPr>
+                                  <pic:blipFill>
+                                    <a:blip r:embed="rId12">
+                                      <a:extLst>
+                                        <a:ext uri="{28A0092B-C50C-407E-A947-70E740481C1C}">
+                                          <a14:useLocalDpi xmlns:a14="http://schemas.microsoft.com/office/drawing/2010/main" val="0"/>
+                                        </a:ext>
+                                      </a:extLst>
+                                    </a:blip>
+                                    <a:stretch>
+                                      <a:fillRect/>
+                                    </a:stretch>
+                                  </pic:blipFill>
+                                  <pic:spPr bwMode="auto">
+                                    <a:xfrm>
+                                      <a:off x="0" y="0"/>
+                                      <a:ext cx="2709174" cy="1810383"/>
+                                    </a:xfrm>
+                                    <a:prstGeom prst="rect">
+                                      <a:avLst/>
+                                    </a:prstGeom>
+                                    <a:noFill/>
+                                    <a:ln>
+                                      <a:noFill/>
+                                    </a:ln>
+                                  </pic:spPr>
+                                </pic:pic>
+                              </a:graphicData>
+                            </a:graphic>
+                          </wp:inline>
+                        </w:drawing>
+                      </w:r>
+                    </w:p>
+                    <w:p>
+                      <w:pPr>
+                        <w:pStyle w:val="Caption"/>
+                        <w:jc w:val="left"/>
+                      </w:pPr>
+                      <w:r>
+                        <w:t xml:space="preserve">Fig.  </w:t>
+                      </w:r>
+                      <w:r>
+                        <w:fldChar w:fldCharType="begin"/>
+                      </w:r>
+                      <w:r>
+                        <w:instrText xml:space="preserve"> SEQ Fig._ \* ARABIC </w:instrText>
+                      </w:r>
+                      <w:r>
+                        <w:fldChar w:fldCharType="separate"/>
+                      </w:r>
+                      <w:r>
+                        <w:rPr>
+                          <w:noProof/>
+                        </w:rPr>
+                        <w:t>3</w:t>
+                      </w:r>
+                      <w:r>
+                        <w:fldChar w:fldCharType="end"/>
+                      </w:r>
+                      <w:r>
+                        <w:t>.</w:t>
+                      </w:r>
+                      <w:r>
+                        <w:tab/>
+                      </w:r>
+                      <w:r>
+                        <w:t>The flow diagram of typical SLAM system. It’s constitutes are system state (X), odometry (U), observations (Z), and environment map (m).</w:t>
+                      </w:r>
+                    </w:p>
+                    <w:p>
+                      <w:pPr>
+                        <w:jc w:val="left"/>
+                      </w:pPr>
+                    </w:p>
+                  </w:txbxContent>
+                </v:textbox>
+                <w10:anchorlock/>
+              </v:shape>
+            </w:pict>
+          </mc:Fallback>
+        </mc:AlternateContent>
+      </w:r>
     </w:p>
     <w:p>
       <w:pPr>
         <w:pStyle w:val="BodyText"/>
         <w:rPr>
-          <w:color w:val="FF0000"/>
-        </w:rPr>
-      </w:pPr>
-      <w:r>
-        <w:t xml:space="preserve">It can also be represented as a flow diagram as in </w:t>
-      </w:r>
-      <w:r>
-        <w:fldChar w:fldCharType="begin"/>
-      </w:r>
-      <w:r>
-        <w:instrText xml:space="preserve"> REF _Ref64390469 \h </w:instrText>
-      </w:r>
-      <w:r>
-        <w:fldChar w:fldCharType="separate"/>
-      </w:r>
-      <w:r>
-        <w:t xml:space="preserve">Figure </w:t>
-      </w:r>
-      <w:r>
-        <w:rPr>
-          <w:noProof/>
-          <w:cs/>
-        </w:rPr>
-        <w:t>‎</w:t>
-      </w:r>
-      <w:r>
-        <w:rPr>
-          <w:noProof/>
-        </w:rPr>
-        <w:t>0</w:t>
-      </w:r>
-      <w:r>
-        <w:t xml:space="preserve"> Flow diagram of a typical SLAM algorithm.</w:t>
-      </w:r>
-      <w:r>
-        <w:fldChar w:fldCharType="end"/>
-      </w:r>
-      <w:r>
-        <w:rPr>
-          <w:color w:val="FF0000"/>
-        </w:rPr>
-        <w:fldChar w:fldCharType="begin"/>
-      </w:r>
-      <w:r>
-        <w:rPr>
-          <w:color w:val="FF0000"/>
-        </w:rPr>
-        <w:instrText xml:space="preserve"> REF _Ref64390484 \h </w:instrText>
-      </w:r>
-      <w:r>
-        <w:rPr>
-          <w:color w:val="FF0000"/>
-        </w:rPr>
-      </w:r>
-      <w:r>
-        <w:rPr>
-          <w:color w:val="FF0000"/>
-        </w:rPr>
-        <w:fldChar w:fldCharType="separate"/>
-      </w:r>
-      <w:r>
-        <w:rPr>
-          <w:color w:val="FF0000"/>
-        </w:rPr>
-        <w:t xml:space="preserve">Figure </w:t>
-      </w:r>
-      <w:r>
-        <w:rPr>
-          <w:noProof/>
-          <w:color w:val="FF0000"/>
-          <w:cs/>
-        </w:rPr>
-        <w:t>‎</w:t>
-      </w:r>
-      <w:r>
-        <w:rPr>
-          <w:noProof/>
-          <w:color w:val="FF0000"/>
-        </w:rPr>
-        <w:t>0</w:t>
-      </w:r>
-      <w:r>
-        <w:rPr>
-          <w:color w:val="FF0000"/>
-        </w:rPr>
-        <w:fldChar w:fldCharType="end"/>
-      </w:r>
-      <w:r>
-        <w:rPr>
-          <w:color w:val="FF0000"/>
-        </w:rPr>
-        <w:t>.</w:t>
+          <w:lang w:val="en-US"/>
+        </w:rPr>
+      </w:pPr>
+      <w:r>
+        <w:rPr>
+          <w:lang w:val="en-US"/>
+        </w:rPr>
+        <w:t>Upon the general idea of SLAM technology, ZED 2K Stereoscopic Camera convert the visual data into laser-based chart. Which is identified by its relative node in the ROS system.</w:t>
       </w:r>
     </w:p>
     <w:p>
       <w:pPr>
-        <w:rPr>
-          <w:color w:val="FF0000"/>
-        </w:rPr>
-      </w:pPr>
+        <w:pStyle w:val="Heading2"/>
+      </w:pPr>
+      <w:r>
+        <w:t xml:space="preserve">PID </w:t>
+      </w:r>
+      <w:r>
+        <w:t>Hovering</w:t>
+      </w:r>
+      <w:r>
+        <w:t xml:space="preserve"> </w:t>
+      </w:r>
     </w:p>
     <w:p>
       <w:pPr>
         <w:pStyle w:val="BodyText"/>
-        <w:jc w:val="left"/>
-      </w:pPr>
-      <w:r>
-        <w:t>Another important aspect of SLAM is that filters ought to be used since the robot is always operating under the assumption of being inside a distribution of errors. Kalman filters are used here as the error distribution can be Gaussian, particularly the Extended Kalman Filter as underwater robotics often experience non-linear motion models.</w:t>
-      </w:r>
-    </w:p>
-    <w:p>
-      <w:pPr>
-        <w:jc w:val="left"/>
-        <w:rPr>
-          <w:i/>
-          <w:iCs/>
-          <w:noProof/>
-        </w:rPr>
-      </w:pPr>
-      <w:r>
-        <w:t xml:space="preserve">Upon the general idea of SLAM technology, </w:t>
-      </w:r>
-      <w:r>
-        <w:t>ZED 2K Stereoscopic Camera</w:t>
-      </w:r>
-      <w:r>
-        <w:t xml:space="preserve"> convert the visual data into laser-based chart. Which is identified by its relative node in the ROS system.</w:t>
-      </w:r>
-    </w:p>
-    <w:p>
-      <w:pPr>
-        <w:pStyle w:val="Heading2"/>
-      </w:pPr>
-      <w:r>
-        <w:t xml:space="preserve">PID auto-levelling </w:t>
-      </w:r>
-    </w:p>
-    <w:p>
-      <w:pPr>
-        <w:pStyle w:val="BodyText"/>
-        <w:rPr>
-          <w:lang w:val="en-US"/>
-        </w:rPr>
-      </w:pPr>
-      <w:r>
-        <w:t xml:space="preserve">The aim of this function is to keep the vehicle vertically and horizontally stable as much as possible by using the Blue Robotics pressure sensor to calculate the depth &amp; orientation of the vehicle, which gives the pilot an advantage when doing several in the ROV mode - tasks on the same depth by changing the desired depth on the graphical user interface (GUI) input box. Using the pressure Equation(2). pressure can be easily converted to depth where P denotes pressure, </w:t>
+        <w:rPr>
+          <w:lang w:val="en-US"/>
+        </w:rPr>
+      </w:pPr>
+      <w:r>
+        <w:t>The aim of this function is to keep the vehicle vertically and horizontally stable as much as possible by using the Blue Robotics pressure sensor to calculate the depth &amp; orientation of the vehicle, which gives the pilot an advantage when doing several in the ROV mode - tasks on the same depth by changing the desired depth on the graphical user interface (GUI) input box. Usin</w:t>
+      </w:r>
+      <w:r>
+        <w:rPr>
+          <w:lang w:val="en-US"/>
+        </w:rPr>
+        <w:t>g</w:t>
+      </w:r>
+      <w:r>
+        <w:t xml:space="preserve"> </w:t>
+      </w:r>
+      <w:r>
+        <w:rPr>
+          <w:lang w:val="en-US"/>
+        </w:rPr>
+        <w:t>“</w:t>
+      </w:r>
+      <w:r>
+        <w:t>(2)</w:t>
+      </w:r>
+      <w:r>
+        <w:rPr>
+          <w:lang w:val="en-US"/>
+        </w:rPr>
+        <w:t>”</w:t>
+      </w:r>
+      <w:r>
+        <w:t xml:space="preserve"> pressure can be easily converted to depth where P denotes pressure, </w:t>
       </w:r>
       <m:oMath>
         <m:r>
@@ -2797,9 +3731,6 @@
     <w:p>
       <w:pPr>
         <w:pStyle w:val="equation"/>
-        <w:rPr>
-          <w:rFonts w:hint="eastAsia"/>
-        </w:rPr>
       </w:pPr>
       <w:r>
         <w:tab/>
@@ -2831,68 +3762,83 @@
           <w:lang w:val="en-GB"/>
         </w:rPr>
       </w:pPr>
+      <w:r>
+        <w:rPr>
+          <w:lang w:val="en-GB"/>
+        </w:rPr>
+        <w:t xml:space="preserve">For the orientation of the vehicle, the IMU provides clear data for the ROS system to identify the </w:t>
+      </w:r>
+      <w:r>
+        <w:rPr>
+          <w:lang w:val="en-GB"/>
+        </w:rPr>
+        <w:t>Semi-AUV</w:t>
+      </w:r>
+      <w:r>
+        <w:rPr>
+          <w:lang w:val="en-GB"/>
+        </w:rPr>
+        <w:t xml:space="preserve"> status underwater, this is maintained within the IMU</w:t>
+      </w:r>
+      <w:r>
+        <w:rPr>
+          <w:lang w:val="en-GB"/>
+        </w:rPr>
+        <w:t xml:space="preserve"> </w:t>
+      </w:r>
+      <w:r>
+        <w:rPr>
+          <w:lang w:val="en-GB"/>
+        </w:rPr>
+        <w:t xml:space="preserve">ROS node using the PID control method that provides stable and smooth control upon the desired sampling rate. </w:t>
+      </w:r>
+      <w:r>
+        <w:rPr>
+          <w:lang w:val="en-GB"/>
+        </w:rPr>
+        <w:t>F</w:t>
+      </w:r>
+      <w:r>
+        <w:rPr>
+          <w:lang w:val="en-GB"/>
+        </w:rPr>
+        <w:t>lowchart</w:t>
+      </w:r>
+      <w:r>
+        <w:rPr>
+          <w:lang w:val="en-GB"/>
+        </w:rPr>
+        <w:t xml:space="preserve"> </w:t>
+      </w:r>
+      <w:r>
+        <w:rPr>
+          <w:color w:val="FF0000"/>
+          <w:lang w:val="en-GB"/>
+        </w:rPr>
+        <w:t>“”</w:t>
+      </w:r>
+      <w:r>
+        <w:rPr>
+          <w:lang w:val="en-GB"/>
+        </w:rPr>
+        <w:t xml:space="preserve"> declares the mode of operation of the IMU-ROS node.</w:t>
+      </w:r>
     </w:p>
     <w:p>
       <w:pPr>
-        <w:pStyle w:val="BodyText"/>
-        <w:rPr>
-          <w:lang w:val="en-GB"/>
-        </w:rPr>
-      </w:pPr>
+        <w:pStyle w:val="Heading2"/>
+      </w:pPr>
+      <w:r>
+        <w:t>Software In-loop simulation</w:t>
+      </w:r>
     </w:p>
     <w:p>
       <w:pPr>
         <w:pStyle w:val="BodyText"/>
       </w:pPr>
-      <w:r>
-        <w:rPr>
-          <w:lang w:val="en-GB"/>
-        </w:rPr>
-        <w:t>For the orientation of the vehicle, the IMU provides clear data for the ROS system to identify the HAUV status underwater, this is maintained within the IMU-ROS node using the PID control method that provides stable and smooth control upon the desired sampling rate. The following flowchart declares the mode of operation of the IMU-ROS node.</w:t>
-      </w:r>
-    </w:p>
-    <w:p>
-      <w:pPr>
-        <w:pStyle w:val="Heading2"/>
-        <w:rPr>
-          <w:color w:val="FF0000"/>
-        </w:rPr>
-      </w:pPr>
-      <w:r>
-        <w:rPr>
-          <w:color w:val="FF0000"/>
-        </w:rPr>
-        <w:t>Object detection and identification</w:t>
-      </w:r>
-    </w:p>
-    <w:p>
-      <w:pPr>
-        <w:pStyle w:val="BodyText"/>
-      </w:pPr>
-      <w:r>
-        <w:t>Object recognition is one of the features that, if implemented properly, will greatly enhance the technology of a HUWV in the field of work. This is due to the many applications in which it can be used to replace human divers, whether for protection or to save time.</w:t>
-      </w:r>
-    </w:p>
-    <w:p/>
-    <w:p>
-      <w:pPr>
-        <w:pStyle w:val="Heading2"/>
-      </w:pPr>
-      <w:r>
-        <w:t>Software In-loop simulation</w:t>
-      </w:r>
-    </w:p>
-    <w:p>
-      <w:pPr>
-        <w:pStyle w:val="BodyText"/>
-      </w:pPr>
-      <w:bookmarkStart w:id="2" w:name="_Hlk66565750"/>
-      <w:r>
-        <w:t xml:space="preserve">In the process of designing control systems, a simulation model may be a very useful method. On a simulation model, </w:t>
-      </w:r>
-      <w:r>
-        <w:lastRenderedPageBreak/>
-        <w:t>the control system can be tested, which is both much cheaper and easier than if the control system could only be tested in the actual process. For a simulation model, the system's stability is easily checked since the disruptions and atmosphere can easily be modified. In such a method, the key challenge is to make the simulation model as real as possible. There are several components that lead to the final force working out of the water on the vehicle. and when creating a simulation model, the most important ones should certainly be considered</w:t>
+      <w:bookmarkStart w:id="6" w:name="_Hlk66565750"/>
+      <w:r>
+        <w:t>In the process of designing control systems, a simulation model may be a very useful method. On a simulation model, the control system can be tested, which is both much cheaper and easier than if the control system could only be tested in the actual process. For a simulation model, the system's stability is easily checked since the disruptions and atmosphere can easily be modified. In such a method, the key challenge is to make the simulation model as real as possible. There are several components that lead to the final force working out of the water on the vehicle. and when creating a simulation model, the most important ones should certainly be considered</w:t>
       </w:r>
       <w:sdt>
         <w:sdtPr>
@@ -2935,10 +3881,28 @@
       <w:pPr>
         <w:pStyle w:val="BodyText"/>
       </w:pPr>
-      <w:bookmarkStart w:id="3" w:name="_Hlk66565788"/>
-      <w:bookmarkEnd w:id="2"/>
-      <w:r>
-        <w:t xml:space="preserve">The goal is to develop the foundations of ROV&amp;AUV simulation platform. Two primary elements, a simulator, and a control system, will consist of the platform. Dynamic ROV simulations will be provided by the simulator, including versions of the various sensors. </w:t>
+      <w:bookmarkStart w:id="7" w:name="_Hlk66565788"/>
+      <w:bookmarkEnd w:id="6"/>
+      <w:r>
+        <w:t xml:space="preserve">The goal is to develop the foundations of </w:t>
+      </w:r>
+      <w:r>
+        <w:rPr>
+          <w:lang w:val="en-US"/>
+        </w:rPr>
+        <w:t xml:space="preserve">a </w:t>
+      </w:r>
+      <w:r>
+        <w:t>ROV</w:t>
+      </w:r>
+      <w:r>
+        <w:rPr>
+          <w:lang w:val="en-US"/>
+        </w:rPr>
+        <w:t>/</w:t>
+      </w:r>
+      <w:r>
+        <w:t xml:space="preserve">AUV simulation platform. Two primary elements, a simulator, and a control system, will consist of the platform. Dynamic ROV simulations will be provided by the simulator, including versions of the various sensors. </w:t>
       </w:r>
     </w:p>
     <w:p>
@@ -2946,14 +3910,13 @@
         <w:pStyle w:val="BodyText"/>
       </w:pPr>
       <w:r>
-        <w:t>The control system will be the ROV control program which will contain: an estimator, a path planner, a guidance system, and a controller. The aim is that, when the software is used on the real vehicle, the simulation platform will provide a framework for evaluating control software without significant modifications necessary</w:t>
-      </w:r>
-      <w:r>
-        <w:rPr>
-          <w:rFonts w:hint="cs"/>
-          <w:rtl/>
-        </w:rPr>
-        <w:t>.</w:t>
+        <w:t>The control system will be the ROV control program which will contain: an estimator, a path planner, a guidance system, and a controller. The aim is that, when the software is used on the real vehicle, the simulation platform will provide a framework for evaluating control software without significant modifications necessar</w:t>
+      </w:r>
+      <w:r>
+        <w:rPr>
+          <w:lang w:val="en-US"/>
+        </w:rPr>
+        <w:t>y</w:t>
       </w:r>
       <w:sdt>
         <w:sdtPr>
@@ -2989,9 +3952,71 @@
         </w:sdtContent>
       </w:sdt>
       <w:r>
-        <w:t xml:space="preserve"> The following figure shows a block diagram for the software system design.</w:t>
-      </w:r>
-      <w:bookmarkEnd w:id="3"/>
+        <w:rPr>
+          <w:lang w:val="en-US"/>
+        </w:rPr>
+        <w:t>.</w:t>
+      </w:r>
+      <w:r>
+        <w:t xml:space="preserve"> </w:t>
+      </w:r>
+      <w:r>
+        <w:rPr>
+          <w:lang w:val="en-US"/>
+        </w:rPr>
+        <w:t>“</w:t>
+      </w:r>
+      <w:r>
+        <w:rPr>
+          <w:lang w:val="en-US"/>
+        </w:rPr>
+        <w:fldChar w:fldCharType="begin"/>
+      </w:r>
+      <w:r>
+        <w:instrText xml:space="preserve"> REF _Ref66640052 \h </w:instrText>
+      </w:r>
+      <w:r>
+        <w:rPr>
+          <w:lang w:val="en-US"/>
+        </w:rPr>
+      </w:r>
+      <w:r>
+        <w:rPr>
+          <w:lang w:val="en-US"/>
+        </w:rPr>
+        <w:fldChar w:fldCharType="separate"/>
+      </w:r>
+      <w:r>
+        <w:t xml:space="preserve">Fig.  </w:t>
+      </w:r>
+      <w:r>
+        <w:rPr>
+          <w:noProof/>
+        </w:rPr>
+        <w:t>2</w:t>
+      </w:r>
+      <w:r>
+        <w:rPr>
+          <w:lang w:val="en-US"/>
+        </w:rPr>
+        <w:fldChar w:fldCharType="end"/>
+      </w:r>
+      <w:r>
+        <w:rPr>
+          <w:lang w:val="en-US"/>
+        </w:rPr>
+        <w:t>”</w:t>
+      </w:r>
+      <w:r>
+        <w:rPr>
+          <w:color w:val="FF0000"/>
+        </w:rPr>
+        <w:t xml:space="preserve"> </w:t>
+      </w:r>
+      <w:r>
+        <w:t>shows a block diagram for the software system design.</w:t>
+      </w:r>
+      <w:bookmarkEnd w:id="7"/>
     </w:p>
     <w:p>
       <w:pPr>
@@ -3006,7 +4031,20 @@
         <w:pStyle w:val="BodyText"/>
       </w:pPr>
       <w:r>
-        <w:t>The appropriate components for the simulation of ROV systems, including sensor models with all possible add-ons such as sonar and Doppler velocity logs (DVL), an estimator, a route planner, a guidance system, and a controller, must be used in the control system section of the simulation platform. The platform is designed to be module oriented, where a particular role is performed by each module. Modules communicate with each other and, if needed, one module can be replaced with another module of the same kind. If a user needs to try a new controller algorithm, a realistic example of this is that they should substitute the controller module with their controller module on the simulation board, where the new algorithm is applied</w:t>
+        <w:t xml:space="preserve">The appropriate components for the simulation of </w:t>
+      </w:r>
+      <w:r>
+        <w:rPr>
+          <w:lang w:val="en-US"/>
+        </w:rPr>
+        <w:t>underwater robotics</w:t>
+      </w:r>
+      <w:r>
+        <w:t xml:space="preserve"> systems, including sensor models with all possible add-ons such as sonar and Doppler velocity logs (DVL), an estimator, a route planner, a guidance system, and a controller, must be used in the control system section of the simulation platform. The platform is designed to be module oriented, where a particular role is performed by each module. Modules communicate with each other and, if needed, one module can be replaced with another module of the same kind. If a user needs to try a new controller algorithm, a realistic example of this is that they should substitute the controller </w:t>
+      </w:r>
+      <w:r>
+        <w:lastRenderedPageBreak/>
+        <w:t>module with their controller module on the simulation board, where the new algorithm is applied</w:t>
       </w:r>
       <w:r>
         <w:t>.</w:t>
@@ -3170,13 +4208,7 @@
                       <w:rPr>
                         <w:noProof/>
                       </w:rPr>
-                      <w:t xml:space="preserve">A. Tahir and J. Iqbal, "Underwater robotic vehicles: Latest development trends and potential </w:t>
-                    </w:r>
-                    <w:r>
-                      <w:rPr>
-                        <w:noProof/>
-                      </w:rPr>
-                      <w:t xml:space="preserve">challenges," </w:t>
+                      <w:t xml:space="preserve">A. Tahir and J. Iqbal, "Underwater robotic vehicles: Latest development trends and potential challenges," </w:t>
                     </w:r>
                     <w:r>
                       <w:rPr>
@@ -3604,7 +4636,15 @@
                         <w:iCs/>
                         <w:noProof/>
                       </w:rPr>
-                      <w:t xml:space="preserve">Proceedings of the 2005 IEEE International Conference on Robotics and Automation, </w:t>
+                      <w:t xml:space="preserve">Proceedings </w:t>
+                    </w:r>
+                    <w:r>
+                      <w:rPr>
+                        <w:i/>
+                        <w:iCs/>
+                        <w:noProof/>
+                      </w:rPr>
+                      <w:t xml:space="preserve">of the 2005 IEEE International Conference on Robotics and Automation, </w:t>
                     </w:r>
                     <w:r>
                       <w:rPr>
@@ -3890,16 +4930,7 @@
                         <w:iCs/>
                         <w:noProof/>
                       </w:rPr>
-                      <w:t xml:space="preserve">2015 International </w:t>
-                    </w:r>
-                    <w:r>
-                      <w:rPr>
-                        <w:i/>
-                        <w:iCs/>
-                        <w:noProof/>
-                      </w:rPr>
-                      <w:lastRenderedPageBreak/>
-                      <w:t xml:space="preserve">Conference on Advances in Electrical Engineering (ICAEE), </w:t>
+                      <w:t xml:space="preserve">2015 International Conference on Advances in Electrical Engineering (ICAEE), </w:t>
                     </w:r>
                     <w:r>
                       <w:rPr>
@@ -3931,7 +4962,6 @@
                       <w:rPr>
                         <w:noProof/>
                       </w:rPr>
-                      <w:lastRenderedPageBreak/>
                       <w:t xml:space="preserve">[14] </w:t>
                     </w:r>
                   </w:p>
@@ -4044,13 +5074,7 @@
                       <w:rPr>
                         <w:noProof/>
                       </w:rPr>
-                      <w:t xml:space="preserve">F. Eren, "Pose Detection and control of unmanned underwater vehicles -utilizing an </w:t>
-                    </w:r>
-                    <w:r>
-                      <w:rPr>
-                        <w:noProof/>
-                      </w:rPr>
-                      <w:t>optical detector array," University of New Hampshire, Durham, 2015.</w:t>
+                      <w:t>F. Eren, "Pose Detection and control of unmanned underwater vehicles -utilizing an optical detector array," University of New Hampshire, Durham, 2015.</w:t>
                     </w:r>
                   </w:p>
                 </w:tc>
@@ -6670,6 +7694,7 @@
         <w:ilvl w:val="1"/>
       </w:numPr>
       <w:spacing w:after="160"/>
+      <w:ind w:firstLine="360"/>
     </w:pPr>
     <w:rPr>
       <w:rFonts w:asciiTheme="minorHAnsi" w:eastAsiaTheme="minorEastAsia" w:hAnsiTheme="minorHAnsi" w:cstheme="minorBidi"/>
@@ -6711,6 +7736,23 @@
     <w:rPr>
       <w:color w:val="605E5C"/>
       <w:shd w:val="clear" w:color="auto" w:fill="E1DFDD"/>
+    </w:rPr>
+  </w:style>
+  <w:style w:type="paragraph" w:styleId="Caption">
+    <w:name w:val="caption"/>
+    <w:basedOn w:val="Normal"/>
+    <w:next w:val="Normal"/>
+    <w:unhideWhenUsed/>
+    <w:qFormat/>
+    <w:rsid w:val="000A60DC"/>
+    <w:pPr>
+      <w:spacing w:after="200"/>
+      <w:ind w:firstLine="0"/>
+    </w:pPr>
+    <w:rPr>
+      <w:iCs/>
+      <w:sz w:val="16"/>
+      <w:szCs w:val="18"/>
     </w:rPr>
   </w:style>
 </w:styles>

</xml_diff>